<commit_message>
Great progress on powerups, physics improvements, tilemap, major systems
</commit_message>
<xml_diff>
--- a/[Devlog] In Eggcelent Condition.docx
+++ b/[Devlog] In Eggcelent Condition.docx
@@ -690,18 +690,12 @@
         <w:pStyle w:val="Heading2"/>
       </w:pPr>
       <w:r>
-        <w:t>Destroying</w:t>
-      </w:r>
-      <w:r>
-        <w:t xml:space="preserve"> Eggs</w:t>
-      </w:r>
-    </w:p>
-    <w:p>
-      <w:r>
-        <w:t xml:space="preserve">I </w:t>
-      </w:r>
-      <w:r>
-        <w:t xml:space="preserve">also knew I wanted a proper </w:t>
+        <w:t>Destroying Eggs</w:t>
+      </w:r>
+    </w:p>
+    <w:p>
+      <w:r>
+        <w:t xml:space="preserve">I also knew I wanted a proper </w:t>
       </w:r>
       <w:r>
         <w:rPr>
@@ -1201,10 +1195,7 @@
         <w:pStyle w:val="Heading3"/>
       </w:pPr>
       <w:r>
-        <w:t>Step 1</w:t>
-      </w:r>
-      <w:r>
-        <w:t>: powerups</w:t>
+        <w:t>Step 1: powerups</w:t>
       </w:r>
     </w:p>
     <w:p>
@@ -1548,10 +1539,7 @@
         <w:pStyle w:val="Heading3"/>
       </w:pPr>
       <w:r>
-        <w:t xml:space="preserve">Step </w:t>
-      </w:r>
-      <w:r>
-        <w:t>3: summarizing the game</w:t>
+        <w:t>Step 3: summarizing the game</w:t>
       </w:r>
     </w:p>
     <w:p>
@@ -1891,7 +1879,283 @@
         <w:t xml:space="preserve"> towards its functionality. The jump egg gets an arrow pointing up, for example.)</w:t>
       </w:r>
     </w:p>
+    <w:p>
+      <w:r>
+        <w:t>While doing this, I constantly test the game of course, which yielded the following observations.</w:t>
+      </w:r>
+    </w:p>
+    <w:p>
+      <w:r>
+        <w:t>About the level layout and environment …</w:t>
+      </w:r>
+    </w:p>
+    <w:p>
+      <w:pPr>
+        <w:pStyle w:val="ListParagraph"/>
+        <w:numPr>
+          <w:ilvl w:val="0"/>
+          <w:numId w:val="23"/>
+        </w:numPr>
+      </w:pPr>
+      <w:r>
+        <w:t xml:space="preserve">If we’re going to spend so much time creating an environment </w:t>
+      </w:r>
+      <w:r>
+        <w:rPr>
+          <w:i/>
+          <w:iCs/>
+        </w:rPr>
+        <w:t>around</w:t>
+      </w:r>
+      <w:r>
+        <w:t xml:space="preserve"> the arena … why not make the whole arena a unique environment? </w:t>
+      </w:r>
+    </w:p>
+    <w:p>
+      <w:pPr>
+        <w:pStyle w:val="ListParagraph"/>
+        <w:numPr>
+          <w:ilvl w:val="0"/>
+          <w:numId w:val="23"/>
+        </w:numPr>
+      </w:pPr>
+      <w:r>
+        <w:lastRenderedPageBreak/>
+        <w:t xml:space="preserve">The game could have a handful of “levels”: one in the desert, one in the forest, one in the city. Each would use that same GridMap as before </w:t>
+      </w:r>
+      <w:r>
+        <w:rPr>
+          <w:i/>
+          <w:iCs/>
+        </w:rPr>
+        <w:t>for the whole thing</w:t>
+      </w:r>
+      <w:r>
+        <w:t>, and then add new models on top.</w:t>
+      </w:r>
+    </w:p>
+    <w:p>
+      <w:pPr>
+        <w:pStyle w:val="ListParagraph"/>
+        <w:numPr>
+          <w:ilvl w:val="0"/>
+          <w:numId w:val="23"/>
+        </w:numPr>
+      </w:pPr>
+      <w:r>
+        <w:t xml:space="preserve">This way, I can also get more creative with my boundaries. Instead of “invisible walls”, the boundaries of the level could just be </w:t>
+      </w:r>
+      <w:r>
+        <w:rPr>
+          <w:i/>
+          <w:iCs/>
+        </w:rPr>
+        <w:t>buildings</w:t>
+      </w:r>
+      <w:r>
+        <w:t xml:space="preserve">, or a </w:t>
+      </w:r>
+      <w:r>
+        <w:rPr>
+          <w:i/>
+          <w:iCs/>
+        </w:rPr>
+        <w:t>tree line</w:t>
+      </w:r>
+      <w:r>
+        <w:t>.</w:t>
+      </w:r>
+    </w:p>
+    <w:p>
+      <w:r>
+        <w:t>(Also, I updated the</w:t>
+      </w:r>
+      <w:r>
+        <w:t xml:space="preserve"> core</w:t>
+      </w:r>
+      <w:r>
+        <w:t xml:space="preserve"> tileset to be </w:t>
+      </w:r>
+      <w:r>
+        <w:rPr>
+          <w:i/>
+          <w:iCs/>
+        </w:rPr>
+        <w:t>bigger</w:t>
+      </w:r>
+      <w:r>
+        <w:t xml:space="preserve"> and have more saturated </w:t>
+      </w:r>
+      <w:r>
+        <w:rPr>
+          <w:i/>
+          <w:iCs/>
+        </w:rPr>
+        <w:t>colors</w:t>
+      </w:r>
+      <w:r>
+        <w:t>, and it already makes it look way better.)</w:t>
+      </w:r>
+    </w:p>
     <w:p/>
+    <w:p>
+      <w:r>
+        <w:t>About the core gameplay:</w:t>
+      </w:r>
+    </w:p>
+    <w:p>
+      <w:pPr>
+        <w:pStyle w:val="ListParagraph"/>
+        <w:numPr>
+          <w:ilvl w:val="0"/>
+          <w:numId w:val="23"/>
+        </w:numPr>
+      </w:pPr>
+      <w:r>
+        <w:t xml:space="preserve">Getting the egg inside the basket is </w:t>
+      </w:r>
+      <w:r>
+        <w:rPr>
+          <w:i/>
+          <w:iCs/>
+        </w:rPr>
+        <w:t>really hard</w:t>
+      </w:r>
+      <w:r>
+        <w:t>. (No matter how big I make the basket and your sombrero for controlling the eggs.)</w:t>
+      </w:r>
+    </w:p>
+    <w:p>
+      <w:pPr>
+        <w:pStyle w:val="ListParagraph"/>
+        <w:numPr>
+          <w:ilvl w:val="0"/>
+          <w:numId w:val="23"/>
+        </w:numPr>
+      </w:pPr>
+      <w:r>
+        <w:t xml:space="preserve">The basket is also quite </w:t>
+      </w:r>
+      <w:r>
+        <w:rPr>
+          <w:i/>
+          <w:iCs/>
+        </w:rPr>
+        <w:t>high</w:t>
+      </w:r>
+      <w:r>
+        <w:t xml:space="preserve"> right now, which means it’s easy to misjudge, ending with eggs just hitting the side and breaking.</w:t>
+      </w:r>
+    </w:p>
+    <w:p>
+      <w:pPr>
+        <w:pStyle w:val="ListParagraph"/>
+        <w:numPr>
+          <w:ilvl w:val="0"/>
+          <w:numId w:val="23"/>
+        </w:numPr>
+      </w:pPr>
+      <w:r>
+        <w:t xml:space="preserve">When I make the sombrero model, I should also make sure it has the same </w:t>
+      </w:r>
+      <w:r>
+        <w:rPr>
+          <w:i/>
+          <w:iCs/>
+        </w:rPr>
+        <w:t>hitbox</w:t>
+      </w:r>
+      <w:r>
+        <w:t xml:space="preserve"> as a</w:t>
+      </w:r>
+      <w:r>
+        <w:t>n actual</w:t>
+      </w:r>
+      <w:r>
+        <w:t xml:space="preserve"> sombrero. Why? </w:t>
+      </w:r>
+    </w:p>
+    <w:p>
+      <w:pPr>
+        <w:pStyle w:val="ListParagraph"/>
+        <w:numPr>
+          <w:ilvl w:val="1"/>
+          <w:numId w:val="23"/>
+        </w:numPr>
+      </w:pPr>
+      <w:r>
+        <w:t>The ends curl upward a bit on sombreros, which would help keep the eggs on your hat.</w:t>
+      </w:r>
+    </w:p>
+    <w:p>
+      <w:pPr>
+        <w:pStyle w:val="ListParagraph"/>
+        <w:numPr>
+          <w:ilvl w:val="1"/>
+          <w:numId w:val="23"/>
+        </w:numPr>
+      </w:pPr>
+      <w:r>
+        <w:t xml:space="preserve">The bulb in the center doesn’t have perfectly vertical sides, they are more gradual, which </w:t>
+      </w:r>
+      <w:r>
+        <w:rPr>
+          <w:i/>
+          <w:iCs/>
+        </w:rPr>
+        <w:t>also</w:t>
+      </w:r>
+      <w:r>
+        <w:t xml:space="preserve"> helps with controlling egg</w:t>
+      </w:r>
+      <w:r>
+        <w:t xml:space="preserve"> bounces.</w:t>
+      </w:r>
+    </w:p>
+    <w:p>
+      <w:pPr>
+        <w:pStyle w:val="ListParagraph"/>
+        <w:numPr>
+          <w:ilvl w:val="0"/>
+          <w:numId w:val="23"/>
+        </w:numPr>
+      </w:pPr>
+      <w:r>
+        <w:t xml:space="preserve">Often, it feels like I’d want a way to deliver the egg </w:t>
+      </w:r>
+      <w:r>
+        <w:rPr>
+          <w:i/>
+          <w:iCs/>
+        </w:rPr>
+        <w:t>in the air</w:t>
+      </w:r>
+      <w:r>
+        <w:t xml:space="preserve"> (like a hoop it should go through)</w:t>
+      </w:r>
+    </w:p>
+    <w:p>
+      <w:pPr>
+        <w:pStyle w:val="ListParagraph"/>
+        <w:numPr>
+          <w:ilvl w:val="0"/>
+          <w:numId w:val="23"/>
+        </w:numPr>
+      </w:pPr>
+      <w:r>
+        <w:t xml:space="preserve">And that it might be more fun if the level </w:t>
+      </w:r>
+      <w:r>
+        <w:rPr>
+          <w:i/>
+          <w:iCs/>
+        </w:rPr>
+        <w:t>wraps around</w:t>
+      </w:r>
+      <w:r>
+        <w:t>: both eggs and players simply teleport to the opposite end when they reach the border.</w:t>
+      </w:r>
+    </w:p>
     <w:sectPr>
       <w:pgSz w:w="12240" w:h="15840"/>
       <w:pgMar w:top="1440" w:right="1440" w:bottom="1440" w:left="1440" w:header="720" w:footer="720" w:gutter="0"/>
@@ -3148,6 +3412,119 @@
     </w:lvl>
   </w:abstractNum>
   <w:abstractNum w:abstractNumId="11" w15:restartNumberingAfterBreak="0">
+    <w:nsid w:val="46A311F1"/>
+    <w:multiLevelType w:val="hybridMultilevel"/>
+    <w:tmpl w:val="09A8D0DE"/>
+    <w:lvl w:ilvl="0" w:tplc="04090001">
+      <w:start w:val="1"/>
+      <w:numFmt w:val="bullet"/>
+      <w:lvlText w:val=""/>
+      <w:lvlJc w:val="left"/>
+      <w:pPr>
+        <w:ind w:left="720" w:hanging="360"/>
+      </w:pPr>
+      <w:rPr>
+        <w:rFonts w:ascii="Symbol" w:hAnsi="Symbol" w:hint="default"/>
+      </w:rPr>
+    </w:lvl>
+    <w:lvl w:ilvl="1" w:tplc="04090003">
+      <w:start w:val="1"/>
+      <w:numFmt w:val="bullet"/>
+      <w:lvlText w:val="o"/>
+      <w:lvlJc w:val="left"/>
+      <w:pPr>
+        <w:ind w:left="1440" w:hanging="360"/>
+      </w:pPr>
+      <w:rPr>
+        <w:rFonts w:ascii="Courier New" w:hAnsi="Courier New" w:cs="Courier New" w:hint="default"/>
+      </w:rPr>
+    </w:lvl>
+    <w:lvl w:ilvl="2" w:tplc="04090005" w:tentative="1">
+      <w:start w:val="1"/>
+      <w:numFmt w:val="bullet"/>
+      <w:lvlText w:val=""/>
+      <w:lvlJc w:val="left"/>
+      <w:pPr>
+        <w:ind w:left="2160" w:hanging="360"/>
+      </w:pPr>
+      <w:rPr>
+        <w:rFonts w:ascii="Wingdings" w:hAnsi="Wingdings" w:hint="default"/>
+      </w:rPr>
+    </w:lvl>
+    <w:lvl w:ilvl="3" w:tplc="04090001" w:tentative="1">
+      <w:start w:val="1"/>
+      <w:numFmt w:val="bullet"/>
+      <w:lvlText w:val=""/>
+      <w:lvlJc w:val="left"/>
+      <w:pPr>
+        <w:ind w:left="2880" w:hanging="360"/>
+      </w:pPr>
+      <w:rPr>
+        <w:rFonts w:ascii="Symbol" w:hAnsi="Symbol" w:hint="default"/>
+      </w:rPr>
+    </w:lvl>
+    <w:lvl w:ilvl="4" w:tplc="04090003" w:tentative="1">
+      <w:start w:val="1"/>
+      <w:numFmt w:val="bullet"/>
+      <w:lvlText w:val="o"/>
+      <w:lvlJc w:val="left"/>
+      <w:pPr>
+        <w:ind w:left="3600" w:hanging="360"/>
+      </w:pPr>
+      <w:rPr>
+        <w:rFonts w:ascii="Courier New" w:hAnsi="Courier New" w:cs="Courier New" w:hint="default"/>
+      </w:rPr>
+    </w:lvl>
+    <w:lvl w:ilvl="5" w:tplc="04090005" w:tentative="1">
+      <w:start w:val="1"/>
+      <w:numFmt w:val="bullet"/>
+      <w:lvlText w:val=""/>
+      <w:lvlJc w:val="left"/>
+      <w:pPr>
+        <w:ind w:left="4320" w:hanging="360"/>
+      </w:pPr>
+      <w:rPr>
+        <w:rFonts w:ascii="Wingdings" w:hAnsi="Wingdings" w:hint="default"/>
+      </w:rPr>
+    </w:lvl>
+    <w:lvl w:ilvl="6" w:tplc="04090001" w:tentative="1">
+      <w:start w:val="1"/>
+      <w:numFmt w:val="bullet"/>
+      <w:lvlText w:val=""/>
+      <w:lvlJc w:val="left"/>
+      <w:pPr>
+        <w:ind w:left="5040" w:hanging="360"/>
+      </w:pPr>
+      <w:rPr>
+        <w:rFonts w:ascii="Symbol" w:hAnsi="Symbol" w:hint="default"/>
+      </w:rPr>
+    </w:lvl>
+    <w:lvl w:ilvl="7" w:tplc="04090003" w:tentative="1">
+      <w:start w:val="1"/>
+      <w:numFmt w:val="bullet"/>
+      <w:lvlText w:val="o"/>
+      <w:lvlJc w:val="left"/>
+      <w:pPr>
+        <w:ind w:left="5760" w:hanging="360"/>
+      </w:pPr>
+      <w:rPr>
+        <w:rFonts w:ascii="Courier New" w:hAnsi="Courier New" w:cs="Courier New" w:hint="default"/>
+      </w:rPr>
+    </w:lvl>
+    <w:lvl w:ilvl="8" w:tplc="04090005" w:tentative="1">
+      <w:start w:val="1"/>
+      <w:numFmt w:val="bullet"/>
+      <w:lvlText w:val=""/>
+      <w:lvlJc w:val="left"/>
+      <w:pPr>
+        <w:ind w:left="6480" w:hanging="360"/>
+      </w:pPr>
+      <w:rPr>
+        <w:rFonts w:ascii="Wingdings" w:hAnsi="Wingdings" w:hint="default"/>
+      </w:rPr>
+    </w:lvl>
+  </w:abstractNum>
+  <w:abstractNum w:abstractNumId="12" w15:restartNumberingAfterBreak="0">
     <w:nsid w:val="4B2F0C67"/>
     <w:multiLevelType w:val="hybridMultilevel"/>
     <w:tmpl w:val="E4809974"/>
@@ -3260,7 +3637,7 @@
       </w:rPr>
     </w:lvl>
   </w:abstractNum>
-  <w:abstractNum w:abstractNumId="12" w15:restartNumberingAfterBreak="0">
+  <w:abstractNum w:abstractNumId="13" w15:restartNumberingAfterBreak="0">
     <w:nsid w:val="522352E8"/>
     <w:multiLevelType w:val="hybridMultilevel"/>
     <w:tmpl w:val="B2EC8B64"/>
@@ -3373,7 +3750,7 @@
       </w:rPr>
     </w:lvl>
   </w:abstractNum>
-  <w:abstractNum w:abstractNumId="13" w15:restartNumberingAfterBreak="0">
+  <w:abstractNum w:abstractNumId="14" w15:restartNumberingAfterBreak="0">
     <w:nsid w:val="5E3023F5"/>
     <w:multiLevelType w:val="hybridMultilevel"/>
     <w:tmpl w:val="4BBA7FC8"/>
@@ -3486,7 +3863,7 @@
       </w:rPr>
     </w:lvl>
   </w:abstractNum>
-  <w:abstractNum w:abstractNumId="14" w15:restartNumberingAfterBreak="0">
+  <w:abstractNum w:abstractNumId="15" w15:restartNumberingAfterBreak="0">
     <w:nsid w:val="60F0231D"/>
     <w:multiLevelType w:val="hybridMultilevel"/>
     <w:tmpl w:val="922E8B60"/>
@@ -3599,7 +3976,7 @@
       </w:rPr>
     </w:lvl>
   </w:abstractNum>
-  <w:abstractNum w:abstractNumId="15" w15:restartNumberingAfterBreak="0">
+  <w:abstractNum w:abstractNumId="16" w15:restartNumberingAfterBreak="0">
     <w:nsid w:val="61E85EF2"/>
     <w:multiLevelType w:val="hybridMultilevel"/>
     <w:tmpl w:val="79F63DC0"/>
@@ -3712,7 +4089,7 @@
       </w:rPr>
     </w:lvl>
   </w:abstractNum>
-  <w:abstractNum w:abstractNumId="16" w15:restartNumberingAfterBreak="0">
+  <w:abstractNum w:abstractNumId="17" w15:restartNumberingAfterBreak="0">
     <w:nsid w:val="68D16B20"/>
     <w:multiLevelType w:val="hybridMultilevel"/>
     <w:tmpl w:val="13FE43C6"/>
@@ -3825,7 +4202,7 @@
       </w:rPr>
     </w:lvl>
   </w:abstractNum>
-  <w:abstractNum w:abstractNumId="17" w15:restartNumberingAfterBreak="0">
+  <w:abstractNum w:abstractNumId="18" w15:restartNumberingAfterBreak="0">
     <w:nsid w:val="6F850788"/>
     <w:multiLevelType w:val="hybridMultilevel"/>
     <w:tmpl w:val="23EC98E6"/>
@@ -3938,7 +4315,7 @@
       </w:rPr>
     </w:lvl>
   </w:abstractNum>
-  <w:abstractNum w:abstractNumId="18" w15:restartNumberingAfterBreak="0">
+  <w:abstractNum w:abstractNumId="19" w15:restartNumberingAfterBreak="0">
     <w:nsid w:val="710C3B49"/>
     <w:multiLevelType w:val="hybridMultilevel"/>
     <w:tmpl w:val="53C40AFA"/>
@@ -4051,7 +4428,7 @@
       </w:rPr>
     </w:lvl>
   </w:abstractNum>
-  <w:abstractNum w:abstractNumId="19" w15:restartNumberingAfterBreak="0">
+  <w:abstractNum w:abstractNumId="20" w15:restartNumberingAfterBreak="0">
     <w:nsid w:val="72C07C91"/>
     <w:multiLevelType w:val="hybridMultilevel"/>
     <w:tmpl w:val="2A6CB9E0"/>
@@ -4164,7 +4541,7 @@
       </w:rPr>
     </w:lvl>
   </w:abstractNum>
-  <w:abstractNum w:abstractNumId="20" w15:restartNumberingAfterBreak="0">
+  <w:abstractNum w:abstractNumId="21" w15:restartNumberingAfterBreak="0">
     <w:nsid w:val="7C843785"/>
     <w:multiLevelType w:val="hybridMultilevel"/>
     <w:tmpl w:val="644E6E4E"/>
@@ -4277,7 +4654,7 @@
       </w:rPr>
     </w:lvl>
   </w:abstractNum>
-  <w:abstractNum w:abstractNumId="21" w15:restartNumberingAfterBreak="0">
+  <w:abstractNum w:abstractNumId="22" w15:restartNumberingAfterBreak="0">
     <w:nsid w:val="7FED0043"/>
     <w:multiLevelType w:val="hybridMultilevel"/>
     <w:tmpl w:val="5ADE626E"/>
@@ -4391,19 +4768,19 @@
     </w:lvl>
   </w:abstractNum>
   <w:num w:numId="1">
-    <w:abstractNumId w:val="13"/>
+    <w:abstractNumId w:val="14"/>
   </w:num>
   <w:num w:numId="2">
     <w:abstractNumId w:val="5"/>
   </w:num>
   <w:num w:numId="3">
-    <w:abstractNumId w:val="21"/>
+    <w:abstractNumId w:val="22"/>
   </w:num>
   <w:num w:numId="4">
     <w:abstractNumId w:val="2"/>
   </w:num>
   <w:num w:numId="5">
-    <w:abstractNumId w:val="20"/>
+    <w:abstractNumId w:val="21"/>
   </w:num>
   <w:num w:numId="6">
     <w:abstractNumId w:val="3"/>
@@ -4412,7 +4789,7 @@
     <w:abstractNumId w:val="0"/>
   </w:num>
   <w:num w:numId="8">
-    <w:abstractNumId w:val="17"/>
+    <w:abstractNumId w:val="18"/>
   </w:num>
   <w:num w:numId="9">
     <w:abstractNumId w:val="6"/>
@@ -4424,22 +4801,22 @@
     <w:abstractNumId w:val="1"/>
   </w:num>
   <w:num w:numId="12">
-    <w:abstractNumId w:val="11"/>
+    <w:abstractNumId w:val="12"/>
   </w:num>
   <w:num w:numId="13">
+    <w:abstractNumId w:val="20"/>
+  </w:num>
+  <w:num w:numId="14">
     <w:abstractNumId w:val="19"/>
   </w:num>
-  <w:num w:numId="14">
-    <w:abstractNumId w:val="18"/>
-  </w:num>
   <w:num w:numId="15">
-    <w:abstractNumId w:val="14"/>
+    <w:abstractNumId w:val="15"/>
   </w:num>
   <w:num w:numId="16">
-    <w:abstractNumId w:val="12"/>
+    <w:abstractNumId w:val="13"/>
   </w:num>
   <w:num w:numId="17">
-    <w:abstractNumId w:val="15"/>
+    <w:abstractNumId w:val="16"/>
   </w:num>
   <w:num w:numId="18">
     <w:abstractNumId w:val="8"/>
@@ -4454,7 +4831,10 @@
     <w:abstractNumId w:val="9"/>
   </w:num>
   <w:num w:numId="22">
-    <w:abstractNumId w:val="16"/>
+    <w:abstractNumId w:val="17"/>
+  </w:num>
+  <w:num w:numId="23">
+    <w:abstractNumId w:val="11"/>
   </w:num>
 </w:numbering>
 </file>

</xml_diff>